<commit_message>
docker and thread pool
</commit_message>
<xml_diff>
--- a/trunk/git_help.docx
+++ b/trunk/git_help.docx
@@ -22,6 +22,12 @@
           <w:lang w:val="en-US" w:eastAsia="zh-CN"/>
         </w:rPr>
         <w:tab/>
+      </w:r>
+      <w:r>
+        <w:rPr>
+          <w:rFonts w:hint="eastAsia"/>
+          <w:lang w:val="en-US" w:eastAsia="zh-CN"/>
+        </w:rPr>
         <w:t>修改最近一次修改的注释</w:t>
       </w:r>
     </w:p>
@@ -45,6 +51,12 @@
           <w:lang w:val="en-US" w:eastAsia="zh-CN"/>
         </w:rPr>
         <w:tab/>
+      </w:r>
+      <w:r>
+        <w:rPr>
+          <w:rFonts w:hint="eastAsia"/>
+          <w:lang w:val="en-US" w:eastAsia="zh-CN"/>
+        </w:rPr>
         <w:t>unstage b.cpp</w:t>
       </w:r>
     </w:p>
@@ -68,6 +80,12 @@
           <w:lang w:val="en-US" w:eastAsia="zh-CN"/>
         </w:rPr>
         <w:tab/>
+      </w:r>
+      <w:r>
+        <w:rPr>
+          <w:rFonts w:hint="eastAsia"/>
+          <w:lang w:val="en-US" w:eastAsia="zh-CN"/>
+        </w:rPr>
         <w:t>查看log的一种方式</w:t>
       </w:r>
     </w:p>
@@ -91,6 +109,12 @@
           <w:lang w:val="en-US" w:eastAsia="zh-CN"/>
         </w:rPr>
         <w:tab/>
+      </w:r>
+      <w:r>
+        <w:rPr>
+          <w:rFonts w:hint="eastAsia"/>
+          <w:lang w:val="en-US" w:eastAsia="zh-CN"/>
+        </w:rPr>
         <w:t>返回上一个版本，工作区，版本库 ，都会改变</w:t>
       </w:r>
     </w:p>
@@ -159,6 +183,12 @@
           <w:lang w:val="en-US" w:eastAsia="zh-CN"/>
         </w:rPr>
         <w:tab/>
+      </w:r>
+      <w:r>
+        <w:rPr>
+          <w:rFonts w:hint="eastAsia"/>
+          <w:lang w:val="en-US" w:eastAsia="zh-CN"/>
+        </w:rPr>
         <w:t>会删除工作区和版本库</w:t>
       </w:r>
     </w:p>
@@ -273,6 +303,12 @@
           <w:lang w:val="en-US" w:eastAsia="zh-CN"/>
         </w:rPr>
         <w:tab/>
+      </w:r>
+      <w:r>
+        <w:rPr>
+          <w:rFonts w:hint="eastAsia"/>
+          <w:lang w:val="en-US" w:eastAsia="zh-CN"/>
+        </w:rPr>
         <w:t>在远程master分支下创建v1</w:t>
       </w:r>
     </w:p>
@@ -295,11 +331,251 @@
       <w:pPr>
         <w:rPr>
           <w:rFonts w:hint="eastAsia"/>
+          <w:lang w:val="en-US" w:eastAsia="zh-CN"/>
+        </w:rPr>
+      </w:pPr>
+    </w:p>
+    <w:p>
+      <w:pPr>
+        <w:rPr>
+          <w:rFonts w:hint="eastAsia"/>
+          <w:lang w:val="en-US" w:eastAsia="zh-CN"/>
+        </w:rPr>
+      </w:pPr>
+      <w:r>
+        <w:rPr>
+          <w:rFonts w:hint="eastAsia"/>
+          <w:lang w:val="en-US" w:eastAsia="zh-CN"/>
+        </w:rPr>
+        <w:t>//创建新仓库流程</w:t>
+      </w:r>
+    </w:p>
+    <w:p>
+      <w:pPr>
+        <w:rPr>
+          <w:rFonts w:hint="eastAsia"/>
+          <w:lang w:val="en-US" w:eastAsia="zh-CN"/>
+        </w:rPr>
+      </w:pPr>
+    </w:p>
+    <w:p>
+      <w:pPr>
+        <w:rPr>
+          <w:rFonts w:hint="eastAsia"/>
+          <w:lang w:val="en-US" w:eastAsia="zh-CN"/>
+        </w:rPr>
+      </w:pPr>
+      <w:r>
+        <w:rPr>
+          <w:rFonts w:hint="eastAsia"/>
+          <w:color w:val="FF0000"/>
+          <w:sz w:val="24"/>
+          <w:szCs w:val="24"/>
+          <w:lang w:val="en-US" w:eastAsia="zh-CN"/>
+        </w:rPr>
+        <w:t>create a new repository on the command line</w:t>
+      </w:r>
+    </w:p>
+    <w:p>
+      <w:pPr>
+        <w:rPr>
+          <w:rFonts w:hint="eastAsia"/>
+          <w:lang w:val="en-US" w:eastAsia="zh-CN"/>
+        </w:rPr>
+      </w:pPr>
+      <w:r>
+        <w:rPr>
+          <w:rFonts w:hint="eastAsia"/>
+          <w:lang w:val="en-US" w:eastAsia="zh-CN"/>
+        </w:rPr>
+        <w:t>echo "# test" &gt;&gt; README.md</w:t>
+      </w:r>
+    </w:p>
+    <w:p>
+      <w:pPr>
+        <w:rPr>
+          <w:rFonts w:hint="eastAsia"/>
+          <w:lang w:val="en-US" w:eastAsia="zh-CN"/>
+        </w:rPr>
+      </w:pPr>
+      <w:r>
+        <w:rPr>
+          <w:rFonts w:hint="eastAsia"/>
+          <w:lang w:val="en-US" w:eastAsia="zh-CN"/>
+        </w:rPr>
+        <w:t>git init</w:t>
+      </w:r>
+    </w:p>
+    <w:p>
+      <w:pPr>
+        <w:rPr>
+          <w:rFonts w:hint="eastAsia"/>
+          <w:lang w:val="en-US" w:eastAsia="zh-CN"/>
+        </w:rPr>
+      </w:pPr>
+      <w:r>
+        <w:rPr>
+          <w:rFonts w:hint="eastAsia"/>
+          <w:lang w:val="en-US" w:eastAsia="zh-CN"/>
+        </w:rPr>
+        <w:t>git add README.md</w:t>
+      </w:r>
+    </w:p>
+    <w:p>
+      <w:pPr>
+        <w:rPr>
+          <w:rFonts w:hint="eastAsia"/>
+          <w:lang w:val="en-US" w:eastAsia="zh-CN"/>
+        </w:rPr>
+      </w:pPr>
+      <w:r>
+        <w:rPr>
+          <w:rFonts w:hint="eastAsia"/>
+          <w:lang w:val="en-US" w:eastAsia="zh-CN"/>
+        </w:rPr>
+        <w:t>git commit -m "first commit"</w:t>
+      </w:r>
+    </w:p>
+    <w:p>
+      <w:pPr>
+        <w:rPr>
+          <w:rFonts w:hint="eastAsia"/>
+          <w:lang w:val="en-US" w:eastAsia="zh-CN"/>
+        </w:rPr>
+      </w:pPr>
+      <w:r>
+        <w:rPr>
+          <w:rFonts w:hint="eastAsia"/>
+          <w:lang w:val="en-US" w:eastAsia="zh-CN"/>
+        </w:rPr>
+        <w:t>git remote add origin https://github.com/guanhe0/test.git</w:t>
+      </w:r>
+    </w:p>
+    <w:p>
+      <w:pPr>
+        <w:rPr>
+          <w:rFonts w:hint="eastAsia"/>
+          <w:lang w:val="en-US" w:eastAsia="zh-CN"/>
+        </w:rPr>
+      </w:pPr>
+      <w:r>
+        <w:rPr>
+          <w:rFonts w:hint="eastAsia"/>
+          <w:lang w:val="en-US" w:eastAsia="zh-CN"/>
+        </w:rPr>
+        <w:t>git push -u origin master</w:t>
+      </w:r>
+    </w:p>
+    <w:p>
+      <w:pPr>
+        <w:rPr>
+          <w:rFonts w:hint="eastAsia"/>
+          <w:lang w:val="en-US" w:eastAsia="zh-CN"/>
+        </w:rPr>
+      </w:pPr>
+    </w:p>
+    <w:p>
+      <w:pPr>
+        <w:rPr>
+          <w:rFonts w:hint="eastAsia"/>
+          <w:color w:val="FF0000"/>
+          <w:sz w:val="24"/>
+          <w:szCs w:val="24"/>
+          <w:lang w:val="en-US" w:eastAsia="zh-CN"/>
+        </w:rPr>
+      </w:pPr>
+      <w:r>
+        <w:rPr>
+          <w:rFonts w:hint="eastAsia"/>
+          <w:color w:val="FF0000"/>
+          <w:sz w:val="24"/>
+          <w:szCs w:val="24"/>
+          <w:lang w:val="en-US" w:eastAsia="zh-CN"/>
+        </w:rPr>
+        <w:t>push an existing repository from the command line</w:t>
+      </w:r>
+    </w:p>
+    <w:p>
+      <w:pPr>
+        <w:rPr>
+          <w:rFonts w:hint="eastAsia"/>
+          <w:color w:val="auto"/>
+          <w:sz w:val="21"/>
+          <w:szCs w:val="21"/>
+          <w:lang w:val="en-US" w:eastAsia="zh-CN"/>
+        </w:rPr>
+      </w:pPr>
+      <w:r>
+        <w:rPr>
+          <w:rFonts w:hint="eastAsia"/>
+          <w:color w:val="auto"/>
+          <w:sz w:val="21"/>
+          <w:szCs w:val="21"/>
+          <w:lang w:val="en-US" w:eastAsia="zh-CN"/>
+        </w:rPr>
+        <w:t>git remote add origin https://github.com/guanhe0/test.git</w:t>
+      </w:r>
+    </w:p>
+    <w:p>
+      <w:pPr>
+        <w:rPr>
+          <w:rFonts w:hint="eastAsia"/>
+          <w:color w:val="auto"/>
+          <w:sz w:val="21"/>
+          <w:szCs w:val="21"/>
+          <w:lang w:val="en-US" w:eastAsia="zh-CN"/>
+        </w:rPr>
+      </w:pPr>
+      <w:r>
+        <w:rPr>
+          <w:rFonts w:hint="eastAsia"/>
+          <w:color w:val="auto"/>
+          <w:sz w:val="21"/>
+          <w:szCs w:val="21"/>
+          <w:lang w:val="en-US" w:eastAsia="zh-CN"/>
+        </w:rPr>
+        <w:t>git push -u origin master</w:t>
+      </w:r>
+    </w:p>
+    <w:p>
+      <w:pPr>
+        <w:rPr>
+          <w:rFonts w:hint="eastAsia"/>
+          <w:color w:val="auto"/>
+          <w:sz w:val="21"/>
+          <w:szCs w:val="21"/>
+          <w:lang w:val="en-US" w:eastAsia="zh-CN"/>
+        </w:rPr>
+      </w:pPr>
+    </w:p>
+    <w:p>
+      <w:pPr>
+        <w:rPr>
+          <w:rFonts w:hint="eastAsia"/>
+          <w:color w:val="auto"/>
+          <w:sz w:val="21"/>
+          <w:szCs w:val="21"/>
           <w:lang w:val="en-US" w:eastAsia="zh-CN"/>
         </w:rPr>
       </w:pPr>
       <w:bookmarkStart w:id="0" w:name="_GoBack"/>
       <w:bookmarkEnd w:id="0"/>
+    </w:p>
+    <w:p>
+      <w:pPr>
+        <w:rPr>
+          <w:rFonts w:hint="eastAsia"/>
+          <w:lang w:val="en-US" w:eastAsia="zh-CN"/>
+        </w:rPr>
+      </w:pPr>
+    </w:p>
+    <w:p>
+      <w:pPr>
+        <w:rPr>
+          <w:rFonts w:hint="eastAsia"/>
+          <w:lang w:val="en-US" w:eastAsia="zh-CN"/>
+        </w:rPr>
+      </w:pPr>
     </w:p>
     <w:sectPr>
       <w:pgSz w:w="11906" w:h="16838"/>
@@ -386,7 +662,7 @@
     <w:lsdException w:qFormat="1" w:unhideWhenUsed="0" w:uiPriority="0" w:semiHidden="0" w:name="Title"/>
     <w:lsdException w:unhideWhenUsed="0" w:uiPriority="0" w:semiHidden="0" w:name="Closing"/>
     <w:lsdException w:unhideWhenUsed="0" w:uiPriority="0" w:semiHidden="0" w:name="Signature"/>
-    <w:lsdException w:unhideWhenUsed="0" w:uiPriority="0" w:name="Default Paragraph Font"/>
+    <w:lsdException w:qFormat="1" w:unhideWhenUsed="0" w:uiPriority="0" w:name="Default Paragraph Font"/>
     <w:lsdException w:unhideWhenUsed="0" w:uiPriority="0" w:semiHidden="0" w:name="Body Text"/>
     <w:lsdException w:unhideWhenUsed="0" w:uiPriority="0" w:semiHidden="0" w:name="Body Text Indent"/>
     <w:lsdException w:unhideWhenUsed="0" w:uiPriority="0" w:semiHidden="0" w:name="List Continue"/>
@@ -420,11 +696,11 @@
     <w:lsdException w:unhideWhenUsed="0" w:uiPriority="0" w:semiHidden="0" w:name="HTML Code"/>
     <w:lsdException w:unhideWhenUsed="0" w:uiPriority="0" w:semiHidden="0" w:name="HTML Definition"/>
     <w:lsdException w:unhideWhenUsed="0" w:uiPriority="0" w:semiHidden="0" w:name="HTML Keyboard"/>
-    <w:lsdException w:unhideWhenUsed="0" w:uiPriority="0" w:semiHidden="0" w:name="HTML Preformatted"/>
+    <w:lsdException w:qFormat="1" w:unhideWhenUsed="0" w:uiPriority="0" w:semiHidden="0" w:name="HTML Preformatted"/>
     <w:lsdException w:unhideWhenUsed="0" w:uiPriority="0" w:semiHidden="0" w:name="HTML Sample"/>
     <w:lsdException w:unhideWhenUsed="0" w:uiPriority="0" w:semiHidden="0" w:name="HTML Typewriter"/>
     <w:lsdException w:unhideWhenUsed="0" w:uiPriority="0" w:semiHidden="0" w:name="HTML Variable"/>
-    <w:lsdException w:unhideWhenUsed="0" w:uiPriority="0" w:name="Normal Table"/>
+    <w:lsdException w:qFormat="1" w:unhideWhenUsed="0" w:uiPriority="0" w:name="Normal Table"/>
     <w:lsdException w:unhideWhenUsed="0" w:uiPriority="0" w:semiHidden="0" w:name="annotation subject"/>
     <w:lsdException w:unhideWhenUsed="0" w:uiPriority="0" w:semiHidden="0" w:name="Table Simple 1"/>
     <w:lsdException w:unhideWhenUsed="0" w:uiPriority="0" w:semiHidden="0" w:name="Table Simple 2"/>
@@ -586,14 +862,37 @@
       <w:lang w:val="en-US" w:eastAsia="zh-CN" w:bidi="ar-SA"/>
     </w:rPr>
   </w:style>
-  <w:style w:type="character" w:default="1" w:styleId="3">
+  <w:style w:type="paragraph" w:styleId="2">
+    <w:name w:val="heading 3"/>
+    <w:basedOn w:val="1"/>
+    <w:next w:val="1"/>
+    <w:semiHidden/>
+    <w:unhideWhenUsed/>
+    <w:qFormat/>
+    <w:uiPriority w:val="0"/>
+    <w:pPr>
+      <w:spacing w:before="0" w:beforeAutospacing="1" w:after="0" w:afterAutospacing="1"/>
+      <w:jc w:val="left"/>
+    </w:pPr>
+    <w:rPr>
+      <w:rFonts w:hint="eastAsia" w:ascii="宋体" w:hAnsi="宋体" w:eastAsia="宋体" w:cs="宋体"/>
+      <w:b/>
+      <w:kern w:val="0"/>
+      <w:sz w:val="27"/>
+      <w:szCs w:val="27"/>
+      <w:lang w:val="en-US" w:eastAsia="zh-CN" w:bidi="ar"/>
+    </w:rPr>
+  </w:style>
+  <w:style w:type="character" w:default="1" w:styleId="4">
     <w:name w:val="Default Paragraph Font"/>
     <w:semiHidden/>
+    <w:qFormat/>
     <w:uiPriority w:val="0"/>
   </w:style>
-  <w:style w:type="table" w:default="1" w:styleId="5">
+  <w:style w:type="table" w:default="1" w:styleId="6">
     <w:name w:val="Normal Table"/>
     <w:semiHidden/>
+    <w:qFormat/>
     <w:uiPriority w:val="0"/>
     <w:tblPr>
       <w:tblLayout w:type="fixed"/>
@@ -605,9 +904,10 @@
       </w:tblCellMar>
     </w:tblPr>
   </w:style>
-  <w:style w:type="paragraph" w:styleId="2">
+  <w:style w:type="paragraph" w:styleId="3">
     <w:name w:val="HTML Preformatted"/>
     <w:basedOn w:val="1"/>
+    <w:qFormat/>
     <w:uiPriority w:val="0"/>
     <w:pPr>
       <w:tabs>
@@ -638,9 +938,9 @@
       <w:lang w:val="en-US" w:eastAsia="zh-CN" w:bidi="ar"/>
     </w:rPr>
   </w:style>
-  <w:style w:type="character" w:styleId="4">
+  <w:style w:type="character" w:styleId="5">
     <w:name w:val="Strong"/>
-    <w:basedOn w:val="3"/>
+    <w:basedOn w:val="4"/>
     <w:qFormat/>
     <w:uiPriority w:val="0"/>
     <w:rPr>

</xml_diff>